<commit_message>
Third Update, png files moved from data to images file
</commit_message>
<xml_diff>
--- a/Daniel's_work/Project 1 Analysis and Hypothesis.docx
+++ b/Daniel's_work/Project 1 Analysis and Hypothesis.docx
@@ -18,8 +18,41 @@
     <w:p>
       <w:pPr>
         <w:ind w:firstLine="720"/>
+        <w:jc w:val="center"/>
       </w:pPr>
       <w:r>
+        <w:t>First Analysis</w:t>
+      </w:r>
+      <w:r>
+        <w:t>:</w:t>
+      </w:r>
+      <w:r>
+        <w:t xml:space="preserve"> Age </w:t>
+      </w:r>
+      <w:r>
+        <w:t xml:space="preserve">and </w:t>
+      </w:r>
+      <w:r>
+        <w:t xml:space="preserve"> </w:t>
+      </w:r>
+      <w:r>
+        <w:t>Emotional Wellbeing</w:t>
+      </w:r>
+    </w:p>
+    <w:p>
+      <w:r>
+        <w:t xml:space="preserve">Hypothesis: </w:t>
+      </w:r>
+      <w:r>
+        <w:t>Are emotion and age connected when it comes to social media usage?</w:t>
+      </w:r>
+    </w:p>
+    <w:p/>
+    <w:p>
+      <w:pPr>
+        <w:ind w:firstLine="720"/>
+      </w:pPr>
+      <w:r>
         <w:t xml:space="preserve">When comparing Age and Emotion I am noticing an interesting trend. The emotion that we are looking at is what the person is feeling while using whatever their dominant social media platform. The largest sample group was Happiness, while the smallest was anger. So, it made for a good comparison </w:t>
       </w:r>
       <w:r>
@@ -73,10 +106,7 @@
         <w:t xml:space="preserve"> </w:t>
       </w:r>
       <w:r>
-        <w:t>Even looking at the median age group which in this case was twenty-seven-year-olds, the most dominant emotion was anger</w:t>
-      </w:r>
-      <w:r>
-        <w:t xml:space="preserve">. </w:t>
+        <w:t xml:space="preserve">Even looking at the median age group which in this case was twenty-seven-year-olds, the most dominant emotion was anger. </w:t>
       </w:r>
       <w:r>
         <w:t xml:space="preserve">While happiness had one large group of people aged </w:t>
@@ -121,6 +151,51 @@
         <w:t xml:space="preserve"> emotion was at the time of using social media. </w:t>
       </w:r>
     </w:p>
+    <w:p/>
+    <w:p>
+      <w:pPr>
+        <w:jc w:val="center"/>
+      </w:pPr>
+      <w:r>
+        <w:t xml:space="preserve">Second Analysis: </w:t>
+      </w:r>
+      <w:r>
+        <w:t>Gender, Emotional Wellbeing and Minutes Spent on Social Media</w:t>
+      </w:r>
+    </w:p>
+    <w:p>
+      <w:r>
+        <w:t>Hypothes</w:t>
+      </w:r>
+      <w:r>
+        <w:t>es</w:t>
+      </w:r>
+      <w:r>
+        <w:t xml:space="preserve">: </w:t>
+      </w:r>
+      <w:r>
+        <w:t xml:space="preserve"> Does the f</w:t>
+      </w:r>
+      <w:r>
+        <w:t>emale</w:t>
+      </w:r>
+      <w:r>
+        <w:t xml:space="preserve"> gender</w:t>
+      </w:r>
+      <w:r>
+        <w:t xml:space="preserve"> spend the most amount of time on social media</w:t>
+      </w:r>
+      <w:r>
+        <w:t>? Which gender is affected the most by their emotions when it comes to using social media?</w:t>
+      </w:r>
+      <w:r>
+        <w:t xml:space="preserve"> What emotion </w:t>
+      </w:r>
+      <w:r>
+        <w:t>affects time spent on social media the most?</w:t>
+      </w:r>
+    </w:p>
+    <w:p/>
     <w:p/>
     <w:p/>
     <w:p/>

</xml_diff>